<commit_message>
Template look&feel fixes. (#22)
</commit_message>
<xml_diff>
--- a/template-utils-core/src/test/resources/templates/integrationtests/contracts/vintage/contract_v09_hu.docx
+++ b/template-utils-core/src/test/resources/templates/integrationtests/contracts/vintage/contract_v09_hu.docx
@@ -19,7 +19,8 @@
         <w:tblLook w:val="04A0" w:firstRow="1" w:lastRow="0" w:firstColumn="1" w:lastColumn="0" w:noHBand="0" w:noVBand="1"/>
       </w:tblPr>
       <w:tblGrid>
-        <w:gridCol w:w="8755"/>
+        <w:gridCol w:w="1101"/>
+        <w:gridCol w:w="7654"/>
         <w:gridCol w:w="1099"/>
       </w:tblGrid>
       <w:tr>
@@ -28,7 +29,49 @@
         </w:trPr>
         <w:tc>
           <w:tcPr>
-            <w:tcW w:w="8755" w:type="dxa"/>
+            <w:tcW w:w="1101" w:type="dxa"/>
+          </w:tcPr>
+          <w:bookmarkStart w:id="0" w:name="_GoBack"/>
+          <w:p>
+            <w:pPr>
+              <w:pStyle w:val="lfej"/>
+              <w:rPr>
+                <w:rFonts w:hint="eastAsia"/>
+                <w:sz w:val="20"/>
+              </w:rPr>
+            </w:pPr>
+            <w:r>
+              <w:object w:dxaOrig="4764" w:dyaOrig="4620" w14:anchorId="0313E267">
+                <v:shapetype id="_x0000_t75" coordsize="21600,21600" o:spt="75" o:preferrelative="t" path="m@4@5l@4@11@9@11@9@5xe" filled="f" stroked="f">
+                  <v:stroke joinstyle="miter"/>
+                  <v:formulas>
+                    <v:f eqn="if lineDrawn pixelLineWidth 0"/>
+                    <v:f eqn="sum @0 1 0"/>
+                    <v:f eqn="sum 0 0 @1"/>
+                    <v:f eqn="prod @2 1 2"/>
+                    <v:f eqn="prod @3 21600 pixelWidth"/>
+                    <v:f eqn="prod @3 21600 pixelHeight"/>
+                    <v:f eqn="sum @0 0 1"/>
+                    <v:f eqn="prod @6 1 2"/>
+                    <v:f eqn="prod @7 21600 pixelWidth"/>
+                    <v:f eqn="sum @8 21600 0"/>
+                    <v:f eqn="prod @7 21600 pixelHeight"/>
+                    <v:f eqn="sum @10 21600 0"/>
+                  </v:formulas>
+                  <v:path o:extrusionok="f" gradientshapeok="t" o:connecttype="rect"/>
+                  <o:lock v:ext="edit" aspectratio="t"/>
+                </v:shapetype>
+                <v:shape id="_x0000_i1025" type="#_x0000_t75" style="width:44.25pt;height:42.75pt" o:ole="">
+                  <v:imagedata r:id="rId7" o:title=""/>
+                </v:shape>
+                <o:OLEObject Type="Embed" ProgID="PBrush" ShapeID="_x0000_i1025" DrawAspect="Content" ObjectID="_1674845419" r:id="rId8"/>
+              </w:object>
+            </w:r>
+          </w:p>
+        </w:tc>
+        <w:tc>
+          <w:tcPr>
+            <w:tcW w:w="7654" w:type="dxa"/>
           </w:tcPr>
           <w:p>
             <w:pPr>
@@ -55,7 +98,6 @@
             <w:pPr>
               <w:pStyle w:val="lfej"/>
               <w:rPr>
-                <w:rFonts w:hint="eastAsia"/>
                 <w:sz w:val="20"/>
               </w:rPr>
             </w:pPr>
@@ -200,6 +242,7 @@
           </w:p>
         </w:tc>
       </w:tr>
+      <w:bookmarkEnd w:id="0"/>
     </w:tbl>
     <w:p>
       <w:pPr>
@@ -356,7 +399,7 @@
         </w:rPr>
         <w:t xml:space="preserve">: </w:t>
       </w:r>
-      <w:hyperlink r:id="rId7" w:history="1">
+      <w:hyperlink r:id="rId9" w:history="1">
         <w:r>
           <w:rPr>
             <w:rFonts w:ascii="Arial" w:hAnsi="Arial" w:cs="Arial"/>
@@ -467,7 +510,7 @@
         </w:rPr>
         <w:tab/>
       </w:r>
-      <w:commentRangeStart w:id="0"/>
+      <w:commentRangeStart w:id="1"/>
       <w:r>
         <w:rPr>
           <w:rFonts w:ascii="Arial" w:hAnsi="Arial" w:cs="Arial"/>
@@ -476,13 +519,13 @@
         </w:rPr>
         <w:t>NAME</w:t>
       </w:r>
-      <w:commentRangeEnd w:id="0"/>
+      <w:commentRangeEnd w:id="1"/>
       <w:r>
         <w:rPr>
           <w:rStyle w:val="Jegyzethivatkozs"/>
           <w:lang w:val="hu-HU"/>
         </w:rPr>
-        <w:commentReference w:id="0"/>
+        <w:commentReference w:id="1"/>
       </w:r>
     </w:p>
     <w:p>
@@ -522,7 +565,7 @@
         </w:rPr>
         <w:tab/>
       </w:r>
-      <w:commentRangeStart w:id="1"/>
+      <w:commentRangeStart w:id="2"/>
       <w:r>
         <w:rPr>
           <w:rFonts w:ascii="Arial" w:hAnsi="Arial" w:cs="Arial"/>
@@ -531,13 +574,13 @@
         </w:rPr>
         <w:t>BIRTHDATE</w:t>
       </w:r>
-      <w:commentRangeEnd w:id="1"/>
+      <w:commentRangeEnd w:id="2"/>
       <w:r>
         <w:rPr>
           <w:rStyle w:val="Jegyzethivatkozs"/>
           <w:lang w:val="hu-HU"/>
         </w:rPr>
-        <w:commentReference w:id="1"/>
+        <w:commentReference w:id="2"/>
       </w:r>
     </w:p>
     <w:p>
@@ -611,7 +654,7 @@
         </w:rPr>
         <w:tab/>
       </w:r>
-      <w:commentRangeStart w:id="2"/>
+      <w:commentRangeStart w:id="3"/>
       <w:r>
         <w:rPr>
           <w:rFonts w:ascii="Arial" w:hAnsi="Arial" w:cs="Arial"/>
@@ -620,13 +663,13 @@
         </w:rPr>
         <w:t>CONTRACT_TYPE</w:t>
       </w:r>
-      <w:commentRangeEnd w:id="2"/>
+      <w:commentRangeEnd w:id="3"/>
       <w:r>
         <w:rPr>
           <w:rStyle w:val="Jegyzethivatkozs"/>
           <w:lang w:val="hu-HU"/>
         </w:rPr>
-        <w:commentReference w:id="2"/>
+        <w:commentReference w:id="3"/>
       </w:r>
     </w:p>
     <w:p>
@@ -674,7 +717,7 @@
         </w:rPr>
         <w:tab/>
       </w:r>
-      <w:commentRangeStart w:id="3"/>
+      <w:commentRangeStart w:id="4"/>
       <w:r>
         <w:rPr>
           <w:rFonts w:ascii="Arial" w:hAnsi="Arial" w:cs="Arial"/>
@@ -683,13 +726,13 @@
         </w:rPr>
         <w:t>FEE_AMT</w:t>
       </w:r>
-      <w:commentRangeEnd w:id="3"/>
+      <w:commentRangeEnd w:id="4"/>
       <w:r>
         <w:rPr>
           <w:rStyle w:val="Jegyzethivatkozs"/>
           <w:lang w:val="hu-HU"/>
         </w:rPr>
-        <w:commentReference w:id="3"/>
+        <w:commentReference w:id="4"/>
       </w:r>
       <w:r>
         <w:rPr>
@@ -699,8 +742,6 @@
         </w:rPr>
         <w:t xml:space="preserve"> </w:t>
       </w:r>
-      <w:bookmarkStart w:id="4" w:name="_GoBack"/>
-      <w:bookmarkEnd w:id="4"/>
       <w:commentRangeStart w:id="5"/>
       <w:r>
         <w:rPr>
@@ -1049,78 +1090,6 @@
 
 <file path=word/comments.xml><?xml version="1.0" encoding="utf-8"?>
 <w:comments xmlns:wpc="http://schemas.microsoft.com/office/word/2010/wordprocessingCanvas" xmlns:cx="http://schemas.microsoft.com/office/drawing/2014/chartex" xmlns:cx1="http://schemas.microsoft.com/office/drawing/2015/9/8/chartex" xmlns:mc="http://schemas.openxmlformats.org/markup-compatibility/2006" xmlns:o="urn:schemas-microsoft-com:office:office" xmlns:r="http://schemas.openxmlformats.org/officeDocument/2006/relationships" xmlns:m="http://schemas.openxmlformats.org/officeDocument/2006/math" xmlns:v="urn:schemas-microsoft-com:vml" xmlns:wp14="http://schemas.microsoft.com/office/word/2010/wordprocessingDrawing" xmlns:wp="http://schemas.openxmlformats.org/drawingml/2006/wordprocessingDrawing" xmlns:w10="urn:schemas-microsoft-com:office:word" xmlns:w="http://schemas.openxmlformats.org/wordprocessingml/2006/main" xmlns:w14="http://schemas.microsoft.com/office/word/2010/wordml" xmlns:w15="http://schemas.microsoft.com/office/word/2012/wordml" xmlns:w16se="http://schemas.microsoft.com/office/word/2015/wordml/symex" xmlns:wpg="http://schemas.microsoft.com/office/word/2010/wordprocessingGroup" xmlns:wpi="http://schemas.microsoft.com/office/word/2010/wordprocessingInk" xmlns:wne="http://schemas.microsoft.com/office/word/2006/wordml" xmlns:wps="http://schemas.microsoft.com/office/word/2010/wordprocessingShape" mc:Ignorable="w14 w15 w16se wp14">
-  <w:comment w:id="0" w:author="Szerző" w:initials="S">
-    <w:p>
-      <w:pPr>
-        <w:pStyle w:val="Jegyzetszveg"/>
-        <w:rPr>
-          <w:rFonts w:hint="eastAsia"/>
-        </w:rPr>
-      </w:pPr>
-      <w:r>
-        <w:rPr>
-          <w:rStyle w:val="Jegyzethivatkozs"/>
-          <w:rFonts w:hint="eastAsia"/>
-        </w:rPr>
-        <w:annotationRef/>
-      </w:r>
-      <w:r>
-        <w:t>replaceWordWith(</w:t>
-      </w:r>
-      <w:r>
-        <w:rPr>
-          <w:rFonts w:ascii="Arial" w:hAnsi="Arial" w:cs="Arial"/>
-          <w:lang w:val="en-US"/>
-        </w:rPr>
-        <w:t>ctx[</w:t>
-      </w:r>
-      <w:r>
-        <w:rPr>
-          <w:rFonts w:ascii="Arial" w:hAnsi="Arial" w:cs="Arial" w:hint="eastAsia"/>
-          <w:lang w:val="en-US"/>
-        </w:rPr>
-        <w:t>'</w:t>
-      </w:r>
-      <w:r>
-        <w:rPr>
-          <w:rFonts w:ascii="Arial" w:hAnsi="Arial" w:cs="Arial"/>
-          <w:lang w:val="hu-HU"/>
-        </w:rPr>
-        <w:t>contract</w:t>
-      </w:r>
-      <w:r>
-        <w:rPr>
-          <w:rFonts w:ascii="Arial" w:hAnsi="Arial" w:cs="Arial" w:hint="eastAsia"/>
-          <w:lang w:val="en-US"/>
-        </w:rPr>
-        <w:t>'</w:t>
-      </w:r>
-      <w:r>
-        <w:rPr>
-          <w:rFonts w:ascii="Arial" w:hAnsi="Arial" w:cs="Arial"/>
-          <w:lang w:val="en-US"/>
-        </w:rPr>
-        <w:t>]</w:t>
-      </w:r>
-      <w:r>
-        <w:rPr>
-          <w:rFonts w:ascii="Arial" w:hAnsi="Arial" w:cs="Arial" w:hint="eastAsia"/>
-          <w:lang w:val="hu-HU"/>
-        </w:rPr>
-        <w:t>.</w:t>
-      </w:r>
-      <w:r>
-        <w:rPr>
-          <w:rFonts w:ascii="Arial" w:hAnsi="Arial" w:cs="Arial"/>
-          <w:lang w:val="en-US"/>
-        </w:rPr>
-        <w:t>contractor.name</w:t>
-      </w:r>
-      <w:r>
-        <w:t>)</w:t>
-      </w:r>
-    </w:p>
-  </w:comment>
   <w:comment w:id="1" w:author="Szerző" w:initials="S">
     <w:p>
       <w:pPr>
@@ -1144,7 +1113,7 @@
           <w:rFonts w:ascii="Arial" w:hAnsi="Arial" w:cs="Arial"/>
           <w:lang w:val="en-US"/>
         </w:rPr>
-        <w:t>fmtDate(ctx[</w:t>
+        <w:t>ctx[</w:t>
       </w:r>
       <w:r>
         <w:rPr>
@@ -1186,7 +1155,7 @@
           <w:rFonts w:ascii="Arial" w:hAnsi="Arial" w:cs="Arial"/>
           <w:lang w:val="en-US"/>
         </w:rPr>
-        <w:t>contractor.birthDate)</w:t>
+        <w:t>contractor.name</w:t>
       </w:r>
       <w:r>
         <w:t>)</w:t>
@@ -1216,7 +1185,7 @@
           <w:rFonts w:ascii="Arial" w:hAnsi="Arial" w:cs="Arial"/>
           <w:lang w:val="en-US"/>
         </w:rPr>
-        <w:t>ctx[</w:t>
+        <w:t>fmtDate(ctx[</w:t>
       </w:r>
       <w:r>
         <w:rPr>
@@ -1258,7 +1227,7 @@
           <w:rFonts w:ascii="Arial" w:hAnsi="Arial" w:cs="Arial"/>
           <w:lang w:val="en-US"/>
         </w:rPr>
-        <w:t>contractType.contractTypeName</w:t>
+        <w:t>contractor.birthDate)</w:t>
       </w:r>
       <w:r>
         <w:t>)</w:t>
@@ -1266,6 +1235,78 @@
     </w:p>
   </w:comment>
   <w:comment w:id="3" w:author="Szerző" w:initials="S">
+    <w:p>
+      <w:pPr>
+        <w:pStyle w:val="Jegyzetszveg"/>
+        <w:rPr>
+          <w:rFonts w:hint="eastAsia"/>
+        </w:rPr>
+      </w:pPr>
+      <w:r>
+        <w:rPr>
+          <w:rStyle w:val="Jegyzethivatkozs"/>
+          <w:rFonts w:hint="eastAsia"/>
+        </w:rPr>
+        <w:annotationRef/>
+      </w:r>
+      <w:r>
+        <w:t>replaceWordWith(</w:t>
+      </w:r>
+      <w:r>
+        <w:rPr>
+          <w:rFonts w:ascii="Arial" w:hAnsi="Arial" w:cs="Arial"/>
+          <w:lang w:val="en-US"/>
+        </w:rPr>
+        <w:t>ctx[</w:t>
+      </w:r>
+      <w:r>
+        <w:rPr>
+          <w:rFonts w:ascii="Arial" w:hAnsi="Arial" w:cs="Arial" w:hint="eastAsia"/>
+          <w:lang w:val="en-US"/>
+        </w:rPr>
+        <w:t>'</w:t>
+      </w:r>
+      <w:r>
+        <w:rPr>
+          <w:rFonts w:ascii="Arial" w:hAnsi="Arial" w:cs="Arial"/>
+          <w:lang w:val="hu-HU"/>
+        </w:rPr>
+        <w:t>contract</w:t>
+      </w:r>
+      <w:r>
+        <w:rPr>
+          <w:rFonts w:ascii="Arial" w:hAnsi="Arial" w:cs="Arial" w:hint="eastAsia"/>
+          <w:lang w:val="en-US"/>
+        </w:rPr>
+        <w:t>'</w:t>
+      </w:r>
+      <w:r>
+        <w:rPr>
+          <w:rFonts w:ascii="Arial" w:hAnsi="Arial" w:cs="Arial"/>
+          <w:lang w:val="en-US"/>
+        </w:rPr>
+        <w:t>]</w:t>
+      </w:r>
+      <w:r>
+        <w:rPr>
+          <w:rFonts w:ascii="Arial" w:hAnsi="Arial" w:cs="Arial" w:hint="eastAsia"/>
+          <w:lang w:val="hu-HU"/>
+        </w:rPr>
+        <w:t>.</w:t>
+      </w:r>
+      <w:r>
+        <w:rPr>
+          <w:rFonts w:ascii="Arial" w:hAnsi="Arial" w:cs="Arial"/>
+          <w:lang w:val="en-US"/>
+        </w:rPr>
+        <w:t>contractType.contractTypeName</w:t>
+      </w:r>
+      <w:r>
+        <w:t>)</w:t>
+      </w:r>
+    </w:p>
+  </w:comment>
+  <w:comment w:id="4" w:author="Szerző" w:initials="S">
     <w:p>
       <w:pPr>
         <w:pStyle w:val="Jegyzetszveg"/>
@@ -2555,7 +2596,7 @@
 </file>
 
 <file path=customXml/itemProps1.xml><?xml version="1.0" encoding="utf-8"?>
-<ds:datastoreItem xmlns:ds="http://schemas.openxmlformats.org/officeDocument/2006/customXml" ds:itemID="{BFBFD007-4DFF-4D94-8C60-8E6C7B9904AA}">
+<ds:datastoreItem xmlns:ds="http://schemas.openxmlformats.org/officeDocument/2006/customXml" ds:itemID="{C3433778-EC23-4B62-AFB0-D65B0424D5CE}">
   <ds:schemaRefs>
     <ds:schemaRef ds:uri="http://schemas.openxmlformats.org/officeDocument/2006/bibliography"/>
   </ds:schemaRefs>

</xml_diff>